<commit_message>
Fix 05-10-2022/3.2, 05-10-2022/3.3б, 05-10-2022/3.4а, 05-10-2022/3.4б, 05-10-2022/i3.1
</commit_message>
<xml_diff>
--- a/05-10-2022/Отчёт.docx
+++ b/05-10-2022/Отчёт.docx
@@ -1678,12 +1678,13 @@
         </w:rPr>
         <w:tab/>
       </w:r>
+      <w:r/>
       <w:r>
         <mc:AlternateContent>
           <mc:Choice Requires="wpg">
             <w:drawing>
               <wp:inline xmlns:wp="http://schemas.openxmlformats.org/drawingml/2006/wordprocessingDrawing" distT="0" distB="0" distL="0" distR="0">
-                <wp:extent cx="6116320" cy="4511543"/>
+                <wp:extent cx="6116320" cy="6845007"/>
                 <wp:effectExtent l="0" t="0" r="0" b="0"/>
                 <wp:docPr id="10" name=""/>
                 <wp:cNvGraphicFramePr>
@@ -1693,7 +1694,7 @@
                   <a:graphicData uri="http://schemas.openxmlformats.org/drawingml/2006/picture">
                     <pic:pic xmlns:pic="http://schemas.openxmlformats.org/drawingml/2006/picture">
                       <pic:nvPicPr>
-                        <pic:cNvPr id="61995712" name=""/>
+                        <pic:cNvPr id="991801777" name=""/>
                         <pic:cNvPicPr>
                           <a:picLocks noChangeAspect="1"/>
                         </pic:cNvPicPr>
@@ -1706,7 +1707,7 @@
                       <pic:spPr bwMode="auto">
                         <a:xfrm>
                           <a:off x="0" y="0"/>
-                          <a:ext cx="6116319" cy="4511542"/>
+                          <a:ext cx="6116319" cy="6845006"/>
                         </a:xfrm>
                         <a:prstGeom prst="rect">
                           <a:avLst/>
@@ -1736,7 +1737,7 @@
                   <v:f eqn="sum @10 21600 0"/>
                 </v:formulas>
               </v:shapetype>
-              <v:shape id="_x0000_i9" o:spid="_x0000_s9" type="#_x0000_t75" style="width:481.6pt;height:355.2pt;mso-wrap-distance-left:0.0pt;mso-wrap-distance-top:0.0pt;mso-wrap-distance-right:0.0pt;mso-wrap-distance-bottom:0.0pt;" stroked="false">
+              <v:shape id="_x0000_i9" o:spid="_x0000_s9" type="#_x0000_t75" style="width:481.6pt;height:539.0pt;mso-wrap-distance-left:0.0pt;mso-wrap-distance-top:0.0pt;mso-wrap-distance-right:0.0pt;mso-wrap-distance-bottom:0.0pt;" stroked="false">
                 <v:path textboxrect="0,0,0,0"/>
                 <v:imagedata r:id="rId18" o:title=""/>
               </v:shape>
@@ -1744,51 +1745,7 @@
           </mc:Fallback>
         </mc:AlternateContent>
       </w:r>
-      <w:r>
-        <w:rPr>
-          <w:rFonts w:ascii="Times New Roman" w:hAnsi="Times New Roman" w:cs="Times New Roman"/>
-          <w:sz w:val="28"/>
-          <w:szCs w:val="28"/>
-        </w:rPr>
-      </w:r>
       <w:r/>
-    </w:p>
-    <w:p>
-      <w:pPr>
-        <w:jc w:val="both"/>
-        <w:spacing w:line="360" w:lineRule="auto"/>
-        <w:rPr>
-          <w:rFonts w:ascii="Times New Roman" w:hAnsi="Times New Roman" w:cs="Times New Roman"/>
-          <w:sz w:val="28"/>
-          <w:szCs w:val="28"/>
-        </w:rPr>
-      </w:pPr>
-      <w:r>
-        <w:rPr>
-          <w:rFonts w:ascii="Times New Roman" w:hAnsi="Times New Roman" w:cs="Times New Roman"/>
-          <w:sz w:val="28"/>
-          <w:szCs w:val="28"/>
-        </w:rPr>
-        <w:t xml:space="preserve">Тестирование</w:t>
-      </w:r>
-      <w:r>
-        <w:rPr>
-          <w:rFonts w:ascii="Times New Roman" w:hAnsi="Times New Roman" w:cs="Times New Roman"/>
-          <w:sz w:val="28"/>
-          <w:szCs w:val="28"/>
-        </w:rPr>
-        <w:t xml:space="preserve"> и вывод:</w:t>
-      </w:r>
-      <w:r/>
-    </w:p>
-    <w:p>
-      <w:pPr>
-        <w:jc w:val="both"/>
-        <w:spacing w:line="360" w:lineRule="auto"/>
-        <w:rPr>
-          <w:szCs w:val="28"/>
-        </w:rPr>
-      </w:pPr>
       <w:r>
         <w:rPr>
           <w:rFonts w:ascii="Times New Roman" w:hAnsi="Times New Roman" w:cs="Times New Roman"/>
@@ -1801,7 +1758,7 @@
           <mc:Choice Requires="wpg">
             <w:drawing>
               <wp:inline xmlns:wp="http://schemas.openxmlformats.org/drawingml/2006/wordprocessingDrawing" distT="0" distB="0" distL="0" distR="0">
-                <wp:extent cx="5591175" cy="1714500"/>
+                <wp:extent cx="6116320" cy="341087"/>
                 <wp:effectExtent l="0" t="0" r="0" b="0"/>
                 <wp:docPr id="11" name=""/>
                 <wp:cNvGraphicFramePr>
@@ -1811,7 +1768,7 @@
                   <a:graphicData uri="http://schemas.openxmlformats.org/drawingml/2006/picture">
                     <pic:pic xmlns:pic="http://schemas.openxmlformats.org/drawingml/2006/picture">
                       <pic:nvPicPr>
-                        <pic:cNvPr id="2034780198" name=""/>
+                        <pic:cNvPr id="1146142186" name=""/>
                         <pic:cNvPicPr>
                           <a:picLocks noChangeAspect="1"/>
                         </pic:cNvPicPr>
@@ -1824,7 +1781,7 @@
                       <pic:spPr bwMode="auto">
                         <a:xfrm>
                           <a:off x="0" y="0"/>
-                          <a:ext cx="5591174" cy="1714500"/>
+                          <a:ext cx="6116319" cy="341087"/>
                         </a:xfrm>
                         <a:prstGeom prst="rect">
                           <a:avLst/>
@@ -1854,7 +1811,7 @@
                   <v:f eqn="sum @10 21600 0"/>
                 </v:formulas>
               </v:shapetype>
-              <v:shape id="_x0000_i10" o:spid="_x0000_s10" type="#_x0000_t75" style="width:440.2pt;height:135.0pt;mso-wrap-distance-left:0.0pt;mso-wrap-distance-top:0.0pt;mso-wrap-distance-right:0.0pt;mso-wrap-distance-bottom:0.0pt;" stroked="false">
+              <v:shape id="_x0000_i10" o:spid="_x0000_s10" type="#_x0000_t75" style="width:481.6pt;height:26.9pt;mso-wrap-distance-left:0.0pt;mso-wrap-distance-top:0.0pt;mso-wrap-distance-right:0.0pt;mso-wrap-distance-bottom:0.0pt;" stroked="false">
                 <v:path textboxrect="0,0,0,0"/>
                 <v:imagedata r:id="rId19" o:title=""/>
               </v:shape>
@@ -1864,6 +1821,132 @@
       </w:r>
       <w:r>
         <w:rPr>
+          <w:rFonts w:ascii="Times New Roman" w:hAnsi="Times New Roman" w:cs="Times New Roman"/>
+          <w:sz w:val="28"/>
+          <w:szCs w:val="28"/>
+        </w:rPr>
+      </w:r>
+      <w:r/>
+    </w:p>
+    <w:p>
+      <w:pPr>
+        <w:jc w:val="both"/>
+        <w:spacing w:line="360" w:lineRule="auto"/>
+        <w:rPr>
+          <w:rFonts w:ascii="Times New Roman" w:hAnsi="Times New Roman" w:cs="Times New Roman"/>
+          <w:sz w:val="28"/>
+          <w:szCs w:val="28"/>
+        </w:rPr>
+      </w:pPr>
+      <w:r>
+        <w:rPr>
+          <w:rFonts w:ascii="Times New Roman" w:hAnsi="Times New Roman" w:cs="Times New Roman"/>
+          <w:sz w:val="28"/>
+          <w:szCs w:val="28"/>
+        </w:rPr>
+        <w:t xml:space="preserve">Тестирование</w:t>
+      </w:r>
+      <w:r>
+        <w:rPr>
+          <w:rFonts w:ascii="Times New Roman" w:hAnsi="Times New Roman" w:cs="Times New Roman"/>
+          <w:sz w:val="28"/>
+          <w:szCs w:val="28"/>
+        </w:rPr>
+        <w:t xml:space="preserve"> и вывод:</w:t>
+      </w:r>
+      <w:r/>
+    </w:p>
+    <w:p>
+      <w:pPr>
+        <w:jc w:val="both"/>
+        <w:spacing w:line="360" w:lineRule="auto"/>
+        <w:rPr>
+          <w:szCs w:val="28"/>
+        </w:rPr>
+      </w:pPr>
+      <w:r>
+        <w:rPr>
+          <w:rFonts w:ascii="Times New Roman" w:hAnsi="Times New Roman" w:cs="Times New Roman"/>
+          <w:sz w:val="28"/>
+          <w:szCs w:val="28"/>
+        </w:rPr>
+      </w:r>
+      <w:r>
+        <mc:AlternateContent>
+          <mc:Choice Requires="wpg">
+            <w:drawing>
+              <wp:inline xmlns:wp="http://schemas.openxmlformats.org/drawingml/2006/wordprocessingDrawing" distT="0" distB="0" distL="0" distR="0">
+                <wp:extent cx="5705475" cy="2943225"/>
+                <wp:effectExtent l="0" t="0" r="0" b="0"/>
+                <wp:docPr id="12" name=""/>
+                <wp:cNvGraphicFramePr>
+                  <a:graphicFrameLocks xmlns:a="http://schemas.openxmlformats.org/drawingml/2006/main" noChangeAspect="1"/>
+                </wp:cNvGraphicFramePr>
+                <a:graphic xmlns:a="http://schemas.openxmlformats.org/drawingml/2006/main">
+                  <a:graphicData uri="http://schemas.openxmlformats.org/drawingml/2006/picture">
+                    <pic:pic xmlns:pic="http://schemas.openxmlformats.org/drawingml/2006/picture">
+                      <pic:nvPicPr>
+                        <pic:cNvPr id="2018190193" name=""/>
+                        <pic:cNvPicPr>
+                          <a:picLocks noChangeAspect="1"/>
+                        </pic:cNvPicPr>
+                        <pic:nvPr/>
+                      </pic:nvPicPr>
+                      <pic:blipFill>
+                        <a:blip r:embed="rId20"/>
+                        <a:stretch/>
+                      </pic:blipFill>
+                      <pic:spPr bwMode="auto">
+                        <a:xfrm>
+                          <a:off x="0" y="0"/>
+                          <a:ext cx="5705474" cy="2943224"/>
+                        </a:xfrm>
+                        <a:prstGeom prst="rect">
+                          <a:avLst/>
+                        </a:prstGeom>
+                      </pic:spPr>
+                    </pic:pic>
+                  </a:graphicData>
+                </a:graphic>
+              </wp:inline>
+            </w:drawing>
+          </mc:Choice>
+          <mc:Fallback>
+            <w:pict>
+              <v:shapetype type="#_x0000_t75" o:spt="75" coordsize="21600,21600" o:preferrelative="t" path="m@4@5l@4@11@9@11@9@5xe">
+                <v:formulas>
+                  <v:f eqn="if lineDrawn pixelLineWidth 0"/>
+                  <v:f eqn="sum @0 1 0"/>
+                  <v:f eqn="sum 0 0 @1"/>
+                  <v:f eqn="prod @2 1 2"/>
+                  <v:f eqn="prod @3 21600 pixelWidth"/>
+                  <v:f eqn="prod @3 21600 pixelHeight"/>
+                  <v:f eqn="sum @0 0 1"/>
+                  <v:f eqn="prod @6 1 2"/>
+                  <v:f eqn="prod @7 21600 pixelWidth"/>
+                  <v:f eqn="sum @8 21600 0"/>
+                  <v:f eqn="prod @7 21600 pixelHeight"/>
+                  <v:f eqn="sum @10 21600 0"/>
+                </v:formulas>
+              </v:shapetype>
+              <v:shape id="_x0000_i11" o:spid="_x0000_s11" type="#_x0000_t75" style="width:449.2pt;height:231.8pt;mso-wrap-distance-left:0.0pt;mso-wrap-distance-top:0.0pt;mso-wrap-distance-right:0.0pt;mso-wrap-distance-bottom:0.0pt;" stroked="false">
+                <v:path textboxrect="0,0,0,0"/>
+                <v:imagedata r:id="rId20" o:title=""/>
+              </v:shape>
+            </w:pict>
+          </mc:Fallback>
+        </mc:AlternateContent>
+      </w:r>
+      <w:r>
+        <w:rPr>
+          <w:rFonts w:ascii="Times New Roman" w:hAnsi="Times New Roman" w:cs="Times New Roman"/>
+          <w:sz w:val="28"/>
+          <w:szCs w:val="28"/>
+        </w:rPr>
+      </w:r>
+      <w:r/>
+      <w:r>
+        <w:rPr>
           <w:szCs w:val="28"/>
         </w:rPr>
       </w:r>
@@ -1942,7 +2025,7 @@
               <wp:inline xmlns:wp="http://schemas.openxmlformats.org/drawingml/2006/wordprocessingDrawing" distT="0" distB="0" distL="0" distR="0">
                 <wp:extent cx="5867400" cy="952500"/>
                 <wp:effectExtent l="0" t="0" r="0" b="0"/>
-                <wp:docPr id="12" name=""/>
+                <wp:docPr id="13" name=""/>
                 <wp:cNvGraphicFramePr>
                   <a:graphicFrameLocks xmlns:a="http://schemas.openxmlformats.org/drawingml/2006/main" noChangeAspect="1"/>
                 </wp:cNvGraphicFramePr>
@@ -1957,7 +2040,7 @@
                         <pic:nvPr/>
                       </pic:nvPicPr>
                       <pic:blipFill>
-                        <a:blip r:embed="rId20"/>
+                        <a:blip r:embed="rId21"/>
                         <a:stretch/>
                       </pic:blipFill>
                       <pic:spPr bwMode="auto">
@@ -1993,9 +2076,9 @@
                   <v:f eqn="sum @10 21600 0"/>
                 </v:formulas>
               </v:shapetype>
-              <v:shape id="_x0000_i11" o:spid="_x0000_s11" type="#_x0000_t75" style="width:462.0pt;height:75.0pt;mso-wrap-distance-left:0.0pt;mso-wrap-distance-top:0.0pt;mso-wrap-distance-right:0.0pt;mso-wrap-distance-bottom:0.0pt;" stroked="false">
+              <v:shape id="_x0000_i12" o:spid="_x0000_s12" type="#_x0000_t75" style="width:462.0pt;height:75.0pt;mso-wrap-distance-left:0.0pt;mso-wrap-distance-top:0.0pt;mso-wrap-distance-right:0.0pt;mso-wrap-distance-bottom:0.0pt;" stroked="false">
                 <v:path textboxrect="0,0,0,0"/>
-                <v:imagedata r:id="rId20" o:title=""/>
+                <v:imagedata r:id="rId21" o:title=""/>
               </v:shape>
             </w:pict>
           </mc:Fallback>
@@ -2162,7 +2245,7 @@
               <wp:inline xmlns:wp="http://schemas.openxmlformats.org/drawingml/2006/wordprocessingDrawing" distT="0" distB="0" distL="0" distR="0">
                 <wp:extent cx="4610100" cy="6753225"/>
                 <wp:effectExtent l="0" t="0" r="0" b="0"/>
-                <wp:docPr id="13" name=""/>
+                <wp:docPr id="14" name=""/>
                 <wp:cNvGraphicFramePr>
                   <a:graphicFrameLocks xmlns:a="http://schemas.openxmlformats.org/drawingml/2006/main" noChangeAspect="1"/>
                 </wp:cNvGraphicFramePr>
@@ -2177,7 +2260,7 @@
                         <pic:nvPr/>
                       </pic:nvPicPr>
                       <pic:blipFill>
-                        <a:blip r:embed="rId21"/>
+                        <a:blip r:embed="rId22"/>
                         <a:stretch/>
                       </pic:blipFill>
                       <pic:spPr bwMode="auto">
@@ -2213,9 +2296,9 @@
                   <v:f eqn="sum @10 21600 0"/>
                 </v:formulas>
               </v:shapetype>
-              <v:shape id="_x0000_i12" o:spid="_x0000_s12" type="#_x0000_t75" style="width:363.0pt;height:531.8pt;mso-wrap-distance-left:0.0pt;mso-wrap-distance-top:0.0pt;mso-wrap-distance-right:0.0pt;mso-wrap-distance-bottom:0.0pt;" stroked="false">
+              <v:shape id="_x0000_i13" o:spid="_x0000_s13" type="#_x0000_t75" style="width:363.0pt;height:531.8pt;mso-wrap-distance-left:0.0pt;mso-wrap-distance-top:0.0pt;mso-wrap-distance-right:0.0pt;mso-wrap-distance-bottom:0.0pt;" stroked="false">
                 <v:path textboxrect="0,0,0,0"/>
-                <v:imagedata r:id="rId21" o:title=""/>
+                <v:imagedata r:id="rId22" o:title=""/>
               </v:shape>
             </w:pict>
           </mc:Fallback>
@@ -2264,7 +2347,7 @@
               <wp:inline xmlns:wp="http://schemas.openxmlformats.org/drawingml/2006/wordprocessingDrawing" distT="0" distB="0" distL="0" distR="0">
                 <wp:extent cx="3076575" cy="1685925"/>
                 <wp:effectExtent l="0" t="0" r="0" b="0"/>
-                <wp:docPr id="14" name=""/>
+                <wp:docPr id="15" name=""/>
                 <wp:cNvGraphicFramePr>
                   <a:graphicFrameLocks xmlns:a="http://schemas.openxmlformats.org/drawingml/2006/main" noChangeAspect="1"/>
                 </wp:cNvGraphicFramePr>
@@ -2279,7 +2362,7 @@
                         <pic:nvPr/>
                       </pic:nvPicPr>
                       <pic:blipFill>
-                        <a:blip r:embed="rId22"/>
+                        <a:blip r:embed="rId23"/>
                         <a:stretch/>
                       </pic:blipFill>
                       <pic:spPr bwMode="auto">
@@ -2315,9 +2398,9 @@
                   <v:f eqn="sum @10 21600 0"/>
                 </v:formulas>
               </v:shapetype>
-              <v:shape id="_x0000_i13" o:spid="_x0000_s13" type="#_x0000_t75" style="width:242.2pt;height:132.8pt;mso-wrap-distance-left:0.0pt;mso-wrap-distance-top:0.0pt;mso-wrap-distance-right:0.0pt;mso-wrap-distance-bottom:0.0pt;" stroked="false">
+              <v:shape id="_x0000_i14" o:spid="_x0000_s14" type="#_x0000_t75" style="width:242.2pt;height:132.8pt;mso-wrap-distance-left:0.0pt;mso-wrap-distance-top:0.0pt;mso-wrap-distance-right:0.0pt;mso-wrap-distance-bottom:0.0pt;" stroked="false">
                 <v:path textboxrect="0,0,0,0"/>
-                <v:imagedata r:id="rId22" o:title=""/>
+                <v:imagedata r:id="rId23" o:title=""/>
               </v:shape>
             </w:pict>
           </mc:Fallback>
@@ -2378,7 +2461,7 @@
               <wp:inline xmlns:wp="http://schemas.openxmlformats.org/drawingml/2006/wordprocessingDrawing" distT="0" distB="0" distL="0" distR="0">
                 <wp:extent cx="5648325" cy="1371600"/>
                 <wp:effectExtent l="0" t="0" r="0" b="0"/>
-                <wp:docPr id="15" name=""/>
+                <wp:docPr id="16" name=""/>
                 <wp:cNvGraphicFramePr>
                   <a:graphicFrameLocks xmlns:a="http://schemas.openxmlformats.org/drawingml/2006/main" noChangeAspect="1"/>
                 </wp:cNvGraphicFramePr>
@@ -2393,7 +2476,7 @@
                         <pic:nvPr/>
                       </pic:nvPicPr>
                       <pic:blipFill>
-                        <a:blip r:embed="rId23"/>
+                        <a:blip r:embed="rId24"/>
                         <a:stretch/>
                       </pic:blipFill>
                       <pic:spPr bwMode="auto">
@@ -2429,9 +2512,9 @@
                   <v:f eqn="sum @10 21600 0"/>
                 </v:formulas>
               </v:shapetype>
-              <v:shape id="_x0000_i14" o:spid="_x0000_s14" type="#_x0000_t75" style="width:444.8pt;height:108.0pt;mso-wrap-distance-left:0.0pt;mso-wrap-distance-top:0.0pt;mso-wrap-distance-right:0.0pt;mso-wrap-distance-bottom:0.0pt;" stroked="false">
+              <v:shape id="_x0000_i15" o:spid="_x0000_s15" type="#_x0000_t75" style="width:444.8pt;height:108.0pt;mso-wrap-distance-left:0.0pt;mso-wrap-distance-top:0.0pt;mso-wrap-distance-right:0.0pt;mso-wrap-distance-bottom:0.0pt;" stroked="false">
                 <v:path textboxrect="0,0,0,0"/>
-                <v:imagedata r:id="rId23" o:title=""/>
+                <v:imagedata r:id="rId24" o:title=""/>
               </v:shape>
             </w:pict>
           </mc:Fallback>
@@ -2551,9 +2634,9 @@
           <mc:Choice Requires="wpg">
             <w:drawing>
               <wp:inline xmlns:wp="http://schemas.openxmlformats.org/drawingml/2006/wordprocessingDrawing" distT="0" distB="0" distL="0" distR="0">
-                <wp:extent cx="5133975" cy="4267200"/>
+                <wp:extent cx="5495925" cy="4429125"/>
                 <wp:effectExtent l="0" t="0" r="0" b="0"/>
-                <wp:docPr id="16" name=""/>
+                <wp:docPr id="17" name=""/>
                 <wp:cNvGraphicFramePr>
                   <a:graphicFrameLocks xmlns:a="http://schemas.openxmlformats.org/drawingml/2006/main" noChangeAspect="1"/>
                 </wp:cNvGraphicFramePr>
@@ -2561,20 +2644,20 @@
                   <a:graphicData uri="http://schemas.openxmlformats.org/drawingml/2006/picture">
                     <pic:pic xmlns:pic="http://schemas.openxmlformats.org/drawingml/2006/picture">
                       <pic:nvPicPr>
-                        <pic:cNvPr id="1084636383" name=""/>
+                        <pic:cNvPr id="763135348" name=""/>
                         <pic:cNvPicPr>
                           <a:picLocks noChangeAspect="1"/>
                         </pic:cNvPicPr>
                         <pic:nvPr/>
                       </pic:nvPicPr>
                       <pic:blipFill>
-                        <a:blip r:embed="rId24"/>
+                        <a:blip r:embed="rId25"/>
                         <a:stretch/>
                       </pic:blipFill>
                       <pic:spPr bwMode="auto">
                         <a:xfrm>
                           <a:off x="0" y="0"/>
-                          <a:ext cx="5133974" cy="4267199"/>
+                          <a:ext cx="5495924" cy="4429125"/>
                         </a:xfrm>
                         <a:prstGeom prst="rect">
                           <a:avLst/>
@@ -2604,22 +2687,14 @@
                   <v:f eqn="sum @10 21600 0"/>
                 </v:formulas>
               </v:shapetype>
-              <v:shape id="_x0000_i15" o:spid="_x0000_s15" type="#_x0000_t75" style="width:404.2pt;height:336.0pt;mso-wrap-distance-left:0.0pt;mso-wrap-distance-top:0.0pt;mso-wrap-distance-right:0.0pt;mso-wrap-distance-bottom:0.0pt;" stroked="false">
+              <v:shape id="_x0000_i16" o:spid="_x0000_s16" type="#_x0000_t75" style="width:432.8pt;height:348.8pt;mso-wrap-distance-left:0.0pt;mso-wrap-distance-top:0.0pt;mso-wrap-distance-right:0.0pt;mso-wrap-distance-bottom:0.0pt;" stroked="false">
                 <v:path textboxrect="0,0,0,0"/>
-                <v:imagedata r:id="rId24" o:title=""/>
+                <v:imagedata r:id="rId25" o:title=""/>
               </v:shape>
             </w:pict>
           </mc:Fallback>
         </mc:AlternateContent>
       </w:r>
-      <w:r>
-        <w:rPr>
-          <w:rFonts w:ascii="Times New Roman" w:hAnsi="Times New Roman" w:cs="Times New Roman"/>
-          <w:sz w:val="28"/>
-          <w:szCs w:val="28"/>
-        </w:rPr>
-      </w:r>
-      <w:r/>
       <w:r>
         <w:rPr>
           <w:rFonts w:ascii="Times New Roman" w:hAnsi="Times New Roman" w:cs="Times New Roman"/>
@@ -2681,7 +2756,7 @@
               <wp:inline xmlns:wp="http://schemas.openxmlformats.org/drawingml/2006/wordprocessingDrawing" distT="0" distB="0" distL="0" distR="0">
                 <wp:extent cx="1704975" cy="447675"/>
                 <wp:effectExtent l="0" t="0" r="0" b="0"/>
-                <wp:docPr id="17" name=""/>
+                <wp:docPr id="18" name=""/>
                 <wp:cNvGraphicFramePr>
                   <a:graphicFrameLocks xmlns:a="http://schemas.openxmlformats.org/drawingml/2006/main" noChangeAspect="1"/>
                 </wp:cNvGraphicFramePr>
@@ -2696,7 +2771,7 @@
                         <pic:nvPr/>
                       </pic:nvPicPr>
                       <pic:blipFill>
-                        <a:blip r:embed="rId25"/>
+                        <a:blip r:embed="rId26"/>
                         <a:stretch/>
                       </pic:blipFill>
                       <pic:spPr bwMode="auto">
@@ -2732,22 +2807,14 @@
                   <v:f eqn="sum @10 21600 0"/>
                 </v:formulas>
               </v:shapetype>
-              <v:shape id="_x0000_i16" o:spid="_x0000_s16" type="#_x0000_t75" style="width:134.2pt;height:35.2pt;mso-wrap-distance-left:0.0pt;mso-wrap-distance-top:0.0pt;mso-wrap-distance-right:0.0pt;mso-wrap-distance-bottom:0.0pt;" stroked="false">
+              <v:shape id="_x0000_i17" o:spid="_x0000_s17" type="#_x0000_t75" style="width:134.2pt;height:35.2pt;mso-wrap-distance-left:0.0pt;mso-wrap-distance-top:0.0pt;mso-wrap-distance-right:0.0pt;mso-wrap-distance-bottom:0.0pt;" stroked="false">
                 <v:path textboxrect="0,0,0,0"/>
-                <v:imagedata r:id="rId25" o:title=""/>
+                <v:imagedata r:id="rId26" o:title=""/>
               </v:shape>
             </w:pict>
           </mc:Fallback>
         </mc:AlternateContent>
       </w:r>
-      <w:r>
-        <w:rPr>
-          <w:rFonts w:ascii="Times New Roman" w:hAnsi="Times New Roman" w:cs="Times New Roman"/>
-          <w:sz w:val="28"/>
-          <w:szCs w:val="28"/>
-        </w:rPr>
-      </w:r>
-      <w:r/>
       <w:r>
         <w:rPr>
           <w:rFonts w:ascii="Times New Roman" w:hAnsi="Times New Roman" w:cs="Times New Roman"/>
@@ -2810,7 +2877,7 @@
               <wp:inline xmlns:wp="http://schemas.openxmlformats.org/drawingml/2006/wordprocessingDrawing" distT="0" distB="0" distL="0" distR="0">
                 <wp:extent cx="5829300" cy="1133475"/>
                 <wp:effectExtent l="0" t="0" r="0" b="0"/>
-                <wp:docPr id="18" name=""/>
+                <wp:docPr id="19" name=""/>
                 <wp:cNvGraphicFramePr>
                   <a:graphicFrameLocks xmlns:a="http://schemas.openxmlformats.org/drawingml/2006/main" noChangeAspect="1"/>
                 </wp:cNvGraphicFramePr>
@@ -2825,7 +2892,7 @@
                         <pic:nvPr/>
                       </pic:nvPicPr>
                       <pic:blipFill>
-                        <a:blip r:embed="rId26"/>
+                        <a:blip r:embed="rId27"/>
                         <a:stretch/>
                       </pic:blipFill>
                       <pic:spPr bwMode="auto">
@@ -2861,9 +2928,9 @@
                   <v:f eqn="sum @10 21600 0"/>
                 </v:formulas>
               </v:shapetype>
-              <v:shape id="_x0000_i17" o:spid="_x0000_s17" type="#_x0000_t75" style="width:459.0pt;height:89.2pt;mso-wrap-distance-left:0.0pt;mso-wrap-distance-top:0.0pt;mso-wrap-distance-right:0.0pt;mso-wrap-distance-bottom:0.0pt;" stroked="false">
+              <v:shape id="_x0000_i18" o:spid="_x0000_s18" type="#_x0000_t75" style="width:459.0pt;height:89.2pt;mso-wrap-distance-left:0.0pt;mso-wrap-distance-top:0.0pt;mso-wrap-distance-right:0.0pt;mso-wrap-distance-bottom:0.0pt;" stroked="false">
                 <v:path textboxrect="0,0,0,0"/>
-                <v:imagedata r:id="rId26" o:title=""/>
+                <v:imagedata r:id="rId27" o:title=""/>
               </v:shape>
             </w:pict>
           </mc:Fallback>
@@ -3013,9 +3080,9 @@
           <mc:Choice Requires="wpg">
             <w:drawing>
               <wp:inline xmlns:wp="http://schemas.openxmlformats.org/drawingml/2006/wordprocessingDrawing" distT="0" distB="0" distL="0" distR="0">
-                <wp:extent cx="6116320" cy="6144090"/>
+                <wp:extent cx="6116320" cy="6102621"/>
                 <wp:effectExtent l="0" t="0" r="0" b="0"/>
-                <wp:docPr id="19" name=""/>
+                <wp:docPr id="20" name=""/>
                 <wp:cNvGraphicFramePr>
                   <a:graphicFrameLocks xmlns:a="http://schemas.openxmlformats.org/drawingml/2006/main" noChangeAspect="1"/>
                 </wp:cNvGraphicFramePr>
@@ -3023,20 +3090,20 @@
                   <a:graphicData uri="http://schemas.openxmlformats.org/drawingml/2006/picture">
                     <pic:pic xmlns:pic="http://schemas.openxmlformats.org/drawingml/2006/picture">
                       <pic:nvPicPr>
-                        <pic:cNvPr id="1251397994" name=""/>
+                        <pic:cNvPr id="1382981409" name=""/>
                         <pic:cNvPicPr>
                           <a:picLocks noChangeAspect="1"/>
                         </pic:cNvPicPr>
                         <pic:nvPr/>
                       </pic:nvPicPr>
                       <pic:blipFill>
-                        <a:blip r:embed="rId27"/>
+                        <a:blip r:embed="rId28"/>
                         <a:stretch/>
                       </pic:blipFill>
                       <pic:spPr bwMode="auto">
                         <a:xfrm>
                           <a:off x="0" y="0"/>
-                          <a:ext cx="6116319" cy="6144089"/>
+                          <a:ext cx="6116319" cy="6102621"/>
                         </a:xfrm>
                         <a:prstGeom prst="rect">
                           <a:avLst/>
@@ -3066,9 +3133,9 @@
                   <v:f eqn="sum @10 21600 0"/>
                 </v:formulas>
               </v:shapetype>
-              <v:shape id="_x0000_i18" o:spid="_x0000_s18" type="#_x0000_t75" style="width:481.6pt;height:483.8pt;mso-wrap-distance-left:0.0pt;mso-wrap-distance-top:0.0pt;mso-wrap-distance-right:0.0pt;mso-wrap-distance-bottom:0.0pt;" stroked="false">
+              <v:shape id="_x0000_i19" o:spid="_x0000_s19" type="#_x0000_t75" style="width:481.6pt;height:480.5pt;mso-wrap-distance-left:0.0pt;mso-wrap-distance-top:0.0pt;mso-wrap-distance-right:0.0pt;mso-wrap-distance-bottom:0.0pt;" stroked="false">
                 <v:path textboxrect="0,0,0,0"/>
-                <v:imagedata r:id="rId27" o:title=""/>
+                <v:imagedata r:id="rId28" o:title=""/>
               </v:shape>
             </w:pict>
           </mc:Fallback>
@@ -3079,6 +3146,22 @@
           <w:rFonts w:ascii="Times New Roman" w:hAnsi="Times New Roman" w:cs="Times New Roman"/>
           <w:sz w:val="28"/>
           <w:szCs w:val="28"/>
+        </w:rPr>
+      </w:r>
+      <w:r/>
+      <w:r>
+        <w:rPr>
+          <w:rFonts w:ascii="Times New Roman" w:hAnsi="Times New Roman" w:cs="Times New Roman"/>
+          <w:sz w:val="28"/>
+          <w:szCs w:val="28"/>
+        </w:rPr>
+      </w:r>
+      <w:r/>
+      <w:r>
+        <w:rPr>
+          <w:rFonts w:ascii="Times New Roman" w:hAnsi="Times New Roman" w:cs="Times New Roman"/>
+          <w:sz w:val="28"/>
+          <w:szCs w:val="28"/>
           <w:highlight w:val="none"/>
         </w:rPr>
       </w:r>
@@ -3126,9 +3209,9 @@
           <mc:Choice Requires="wpg">
             <w:drawing>
               <wp:inline xmlns:wp="http://schemas.openxmlformats.org/drawingml/2006/wordprocessingDrawing" distT="0" distB="0" distL="0" distR="0">
-                <wp:extent cx="4286250" cy="1228725"/>
+                <wp:extent cx="4867275" cy="1409700"/>
                 <wp:effectExtent l="0" t="0" r="0" b="0"/>
-                <wp:docPr id="20" name=""/>
+                <wp:docPr id="21" name=""/>
                 <wp:cNvGraphicFramePr>
                   <a:graphicFrameLocks xmlns:a="http://schemas.openxmlformats.org/drawingml/2006/main" noChangeAspect="1"/>
                 </wp:cNvGraphicFramePr>
@@ -3136,20 +3219,20 @@
                   <a:graphicData uri="http://schemas.openxmlformats.org/drawingml/2006/picture">
                     <pic:pic xmlns:pic="http://schemas.openxmlformats.org/drawingml/2006/picture">
                       <pic:nvPicPr>
-                        <pic:cNvPr id="2093580385" name=""/>
+                        <pic:cNvPr id="27510735" name=""/>
                         <pic:cNvPicPr>
                           <a:picLocks noChangeAspect="1"/>
                         </pic:cNvPicPr>
                         <pic:nvPr/>
                       </pic:nvPicPr>
                       <pic:blipFill>
-                        <a:blip r:embed="rId28"/>
+                        <a:blip r:embed="rId29"/>
                         <a:stretch/>
                       </pic:blipFill>
                       <pic:spPr bwMode="auto">
                         <a:xfrm>
                           <a:off x="0" y="0"/>
-                          <a:ext cx="4286250" cy="1228725"/>
+                          <a:ext cx="4867274" cy="1409699"/>
                         </a:xfrm>
                         <a:prstGeom prst="rect">
                           <a:avLst/>
@@ -3179,14 +3262,22 @@
                   <v:f eqn="sum @10 21600 0"/>
                 </v:formulas>
               </v:shapetype>
-              <v:shape id="_x0000_i19" o:spid="_x0000_s19" type="#_x0000_t75" style="width:337.5pt;height:96.8pt;mso-wrap-distance-left:0.0pt;mso-wrap-distance-top:0.0pt;mso-wrap-distance-right:0.0pt;mso-wrap-distance-bottom:0.0pt;" stroked="false">
+              <v:shape id="_x0000_i20" o:spid="_x0000_s20" type="#_x0000_t75" style="width:383.2pt;height:111.0pt;mso-wrap-distance-left:0.0pt;mso-wrap-distance-top:0.0pt;mso-wrap-distance-right:0.0pt;mso-wrap-distance-bottom:0.0pt;" stroked="false">
                 <v:path textboxrect="0,0,0,0"/>
-                <v:imagedata r:id="rId28" o:title=""/>
+                <v:imagedata r:id="rId29" o:title=""/>
               </v:shape>
             </w:pict>
           </mc:Fallback>
         </mc:AlternateContent>
       </w:r>
+      <w:r>
+        <w:rPr>
+          <w:rFonts w:ascii="Times New Roman" w:hAnsi="Times New Roman" w:cs="Times New Roman"/>
+          <w:sz w:val="28"/>
+          <w:szCs w:val="28"/>
+        </w:rPr>
+      </w:r>
+      <w:r/>
       <w:r>
         <w:rPr>
           <w:rFonts w:ascii="Times New Roman" w:hAnsi="Times New Roman" w:cs="Times New Roman"/>
@@ -3285,7 +3376,7 @@
               <wp:inline xmlns:wp="http://schemas.openxmlformats.org/drawingml/2006/wordprocessingDrawing" distT="0" distB="0" distL="0" distR="0">
                 <wp:extent cx="6116320" cy="680311"/>
                 <wp:effectExtent l="0" t="0" r="0" b="0"/>
-                <wp:docPr id="21" name=""/>
+                <wp:docPr id="22" name=""/>
                 <wp:cNvGraphicFramePr>
                   <a:graphicFrameLocks xmlns:a="http://schemas.openxmlformats.org/drawingml/2006/main" noChangeAspect="1"/>
                 </wp:cNvGraphicFramePr>
@@ -3300,7 +3391,7 @@
                         <pic:nvPr/>
                       </pic:nvPicPr>
                       <pic:blipFill>
-                        <a:blip r:embed="rId29"/>
+                        <a:blip r:embed="rId30"/>
                         <a:stretch/>
                       </pic:blipFill>
                       <pic:spPr bwMode="auto">
@@ -3336,9 +3427,9 @@
                   <v:f eqn="sum @10 21600 0"/>
                 </v:formulas>
               </v:shapetype>
-              <v:shape id="_x0000_i20" o:spid="_x0000_s20" type="#_x0000_t75" style="width:481.6pt;height:53.6pt;mso-wrap-distance-left:0.0pt;mso-wrap-distance-top:0.0pt;mso-wrap-distance-right:0.0pt;mso-wrap-distance-bottom:0.0pt;" stroked="false">
+              <v:shape id="_x0000_i21" o:spid="_x0000_s21" type="#_x0000_t75" style="width:481.6pt;height:53.6pt;mso-wrap-distance-left:0.0pt;mso-wrap-distance-top:0.0pt;mso-wrap-distance-right:0.0pt;mso-wrap-distance-bottom:0.0pt;" stroked="false">
                 <v:path textboxrect="0,0,0,0"/>
-                <v:imagedata r:id="rId29" o:title=""/>
+                <v:imagedata r:id="rId30" o:title=""/>
               </v:shape>
             </w:pict>
           </mc:Fallback>
@@ -3522,9 +3613,9 @@
           <mc:Choice Requires="wpg">
             <w:drawing>
               <wp:inline xmlns:wp="http://schemas.openxmlformats.org/drawingml/2006/wordprocessingDrawing" distT="0" distB="0" distL="0" distR="0">
-                <wp:extent cx="6116320" cy="5498317"/>
+                <wp:extent cx="6116320" cy="6368168"/>
                 <wp:effectExtent l="0" t="0" r="0" b="0"/>
-                <wp:docPr id="22" name=""/>
+                <wp:docPr id="23" name=""/>
                 <wp:cNvGraphicFramePr>
                   <a:graphicFrameLocks xmlns:a="http://schemas.openxmlformats.org/drawingml/2006/main" noChangeAspect="1"/>
                 </wp:cNvGraphicFramePr>
@@ -3532,20 +3623,20 @@
                   <a:graphicData uri="http://schemas.openxmlformats.org/drawingml/2006/picture">
                     <pic:pic xmlns:pic="http://schemas.openxmlformats.org/drawingml/2006/picture">
                       <pic:nvPicPr>
-                        <pic:cNvPr id="370160802" name=""/>
+                        <pic:cNvPr id="1153651266" name=""/>
                         <pic:cNvPicPr>
                           <a:picLocks noChangeAspect="1"/>
                         </pic:cNvPicPr>
                         <pic:nvPr/>
                       </pic:nvPicPr>
                       <pic:blipFill>
-                        <a:blip r:embed="rId30"/>
+                        <a:blip r:embed="rId31"/>
                         <a:stretch/>
                       </pic:blipFill>
                       <pic:spPr bwMode="auto">
                         <a:xfrm>
                           <a:off x="0" y="0"/>
-                          <a:ext cx="6116319" cy="5498316"/>
+                          <a:ext cx="6116319" cy="6368168"/>
                         </a:xfrm>
                         <a:prstGeom prst="rect">
                           <a:avLst/>
@@ -3575,22 +3666,31 @@
                   <v:f eqn="sum @10 21600 0"/>
                 </v:formulas>
               </v:shapetype>
-              <v:shape id="_x0000_i21" o:spid="_x0000_s21" type="#_x0000_t75" style="width:481.6pt;height:432.9pt;mso-wrap-distance-left:0.0pt;mso-wrap-distance-top:0.0pt;mso-wrap-distance-right:0.0pt;mso-wrap-distance-bottom:0.0pt;" stroked="false">
+              <v:shape id="_x0000_i22" o:spid="_x0000_s22" type="#_x0000_t75" style="width:481.6pt;height:501.4pt;mso-wrap-distance-left:0.0pt;mso-wrap-distance-top:0.0pt;mso-wrap-distance-right:0.0pt;mso-wrap-distance-bottom:0.0pt;" stroked="false">
                 <v:path textboxrect="0,0,0,0"/>
-                <v:imagedata r:id="rId30" o:title=""/>
+                <v:imagedata r:id="rId31" o:title=""/>
               </v:shape>
             </w:pict>
           </mc:Fallback>
         </mc:AlternateContent>
       </w:r>
       <w:r>
+        <w:rPr>
+          <w:rFonts w:ascii="Times New Roman" w:hAnsi="Times New Roman" w:cs="Times New Roman"/>
+          <w:sz w:val="28"/>
+          <w:szCs w:val="28"/>
+        </w:rPr>
+      </w:r>
+      <w:r/>
+      <w:r/>
+      <w:r>
         <mc:AlternateContent>
           <mc:Choice Requires="wpg">
             <w:drawing>
               <wp:inline xmlns:wp="http://schemas.openxmlformats.org/drawingml/2006/wordprocessingDrawing" distT="0" distB="0" distL="0" distR="0">
-                <wp:extent cx="6116320" cy="1541822"/>
+                <wp:extent cx="6116320" cy="1640613"/>
                 <wp:effectExtent l="0" t="0" r="0" b="0"/>
-                <wp:docPr id="23" name=""/>
+                <wp:docPr id="24" name=""/>
                 <wp:cNvGraphicFramePr>
                   <a:graphicFrameLocks xmlns:a="http://schemas.openxmlformats.org/drawingml/2006/main" noChangeAspect="1"/>
                 </wp:cNvGraphicFramePr>
@@ -3598,20 +3698,20 @@
                   <a:graphicData uri="http://schemas.openxmlformats.org/drawingml/2006/picture">
                     <pic:pic xmlns:pic="http://schemas.openxmlformats.org/drawingml/2006/picture">
                       <pic:nvPicPr>
-                        <pic:cNvPr id="889758875" name=""/>
+                        <pic:cNvPr id="839537006" name=""/>
                         <pic:cNvPicPr>
                           <a:picLocks noChangeAspect="1"/>
                         </pic:cNvPicPr>
                         <pic:nvPr/>
                       </pic:nvPicPr>
                       <pic:blipFill>
-                        <a:blip r:embed="rId31"/>
+                        <a:blip r:embed="rId32"/>
                         <a:stretch/>
                       </pic:blipFill>
                       <pic:spPr bwMode="auto">
                         <a:xfrm>
                           <a:off x="0" y="0"/>
-                          <a:ext cx="6116319" cy="1541822"/>
+                          <a:ext cx="6116319" cy="1640612"/>
                         </a:xfrm>
                         <a:prstGeom prst="rect">
                           <a:avLst/>
@@ -3641,14 +3741,15 @@
                   <v:f eqn="sum @10 21600 0"/>
                 </v:formulas>
               </v:shapetype>
-              <v:shape id="_x0000_i22" o:spid="_x0000_s22" type="#_x0000_t75" style="width:481.6pt;height:121.4pt;mso-wrap-distance-left:0.0pt;mso-wrap-distance-top:0.0pt;mso-wrap-distance-right:0.0pt;mso-wrap-distance-bottom:0.0pt;" stroked="false">
+              <v:shape id="_x0000_i23" o:spid="_x0000_s23" type="#_x0000_t75" style="width:481.6pt;height:129.2pt;mso-wrap-distance-left:0.0pt;mso-wrap-distance-top:0.0pt;mso-wrap-distance-right:0.0pt;mso-wrap-distance-bottom:0.0pt;" stroked="false">
                 <v:path textboxrect="0,0,0,0"/>
-                <v:imagedata r:id="rId31" o:title=""/>
+                <v:imagedata r:id="rId32" o:title=""/>
               </v:shape>
             </w:pict>
           </mc:Fallback>
         </mc:AlternateContent>
       </w:r>
+      <w:r/>
       <w:r>
         <w:rPr>
           <w:rFonts w:ascii="Times New Roman" w:hAnsi="Times New Roman" w:cs="Times New Roman"/>
@@ -3701,9 +3802,9 @@
           <mc:Choice Requires="wpg">
             <w:drawing>
               <wp:inline xmlns:wp="http://schemas.openxmlformats.org/drawingml/2006/wordprocessingDrawing" distT="0" distB="0" distL="0" distR="0">
-                <wp:extent cx="4629150" cy="1914525"/>
+                <wp:extent cx="4429125" cy="1914525"/>
                 <wp:effectExtent l="0" t="0" r="0" b="0"/>
-                <wp:docPr id="24" name=""/>
+                <wp:docPr id="25" name=""/>
                 <wp:cNvGraphicFramePr>
                   <a:graphicFrameLocks xmlns:a="http://schemas.openxmlformats.org/drawingml/2006/main" noChangeAspect="1"/>
                 </wp:cNvGraphicFramePr>
@@ -3711,20 +3812,20 @@
                   <a:graphicData uri="http://schemas.openxmlformats.org/drawingml/2006/picture">
                     <pic:pic xmlns:pic="http://schemas.openxmlformats.org/drawingml/2006/picture">
                       <pic:nvPicPr>
-                        <pic:cNvPr id="697636667" name=""/>
+                        <pic:cNvPr id="1544564171" name=""/>
                         <pic:cNvPicPr>
                           <a:picLocks noChangeAspect="1"/>
                         </pic:cNvPicPr>
                         <pic:nvPr/>
                       </pic:nvPicPr>
                       <pic:blipFill>
-                        <a:blip r:embed="rId32"/>
+                        <a:blip r:embed="rId33"/>
                         <a:stretch/>
                       </pic:blipFill>
                       <pic:spPr bwMode="auto">
                         <a:xfrm>
                           <a:off x="0" y="0"/>
-                          <a:ext cx="4629150" cy="1914525"/>
+                          <a:ext cx="4429125" cy="1914525"/>
                         </a:xfrm>
                         <a:prstGeom prst="rect">
                           <a:avLst/>
@@ -3754,9 +3855,9 @@
                   <v:f eqn="sum @10 21600 0"/>
                 </v:formulas>
               </v:shapetype>
-              <v:shape id="_x0000_i23" o:spid="_x0000_s23" type="#_x0000_t75" style="width:364.5pt;height:150.8pt;mso-wrap-distance-left:0.0pt;mso-wrap-distance-top:0.0pt;mso-wrap-distance-right:0.0pt;mso-wrap-distance-bottom:0.0pt;" stroked="false">
+              <v:shape id="_x0000_i24" o:spid="_x0000_s24" type="#_x0000_t75" style="width:348.8pt;height:150.8pt;mso-wrap-distance-left:0.0pt;mso-wrap-distance-top:0.0pt;mso-wrap-distance-right:0.0pt;mso-wrap-distance-bottom:0.0pt;" stroked="false">
                 <v:path textboxrect="0,0,0,0"/>
-                <v:imagedata r:id="rId32" o:title=""/>
+                <v:imagedata r:id="rId33" o:title=""/>
               </v:shape>
             </w:pict>
           </mc:Fallback>
@@ -3767,6 +3868,14 @@
           <w:rFonts w:ascii="Times New Roman" w:hAnsi="Times New Roman" w:cs="Times New Roman"/>
           <w:sz w:val="28"/>
           <w:szCs w:val="28"/>
+        </w:rPr>
+      </w:r>
+      <w:r/>
+      <w:r>
+        <w:rPr>
+          <w:rFonts w:ascii="Times New Roman" w:hAnsi="Times New Roman" w:cs="Times New Roman"/>
+          <w:sz w:val="28"/>
+          <w:szCs w:val="28"/>
           <w:highlight w:val="none"/>
         </w:rPr>
       </w:r>
@@ -3780,6 +3889,7 @@
           <w:rFonts w:ascii="Times New Roman" w:hAnsi="Times New Roman" w:cs="Times New Roman"/>
           <w:sz w:val="28"/>
           <w:szCs w:val="28"/>
+          <w:highlight w:val="none"/>
         </w:rPr>
       </w:pPr>
       <w:r>
@@ -3806,6 +3916,716 @@
         </w:rPr>
       </w:r>
       <w:r/>
+    </w:p>
+    <w:p>
+      <w:pPr>
+        <w:jc w:val="both"/>
+        <w:spacing w:line="360" w:lineRule="auto"/>
+        <w:rPr>
+          <w:highlight w:val="none"/>
+        </w:rPr>
+      </w:pPr>
+      <w:r>
+        <w:rPr>
+          <w:rFonts w:ascii="Times New Roman" w:hAnsi="Times New Roman" w:cs="Times New Roman"/>
+          <w:sz w:val="28"/>
+          <w:szCs w:val="28"/>
+        </w:rPr>
+      </w:r>
+      <w:r>
+        <mc:AlternateContent>
+          <mc:Choice Requires="wpg">
+            <w:drawing>
+              <wp:inline xmlns:wp="http://schemas.openxmlformats.org/drawingml/2006/wordprocessingDrawing" distT="0" distB="0" distL="0" distR="0">
+                <wp:extent cx="4343400" cy="733425"/>
+                <wp:effectExtent l="0" t="0" r="0" b="0"/>
+                <wp:docPr id="26" name=""/>
+                <wp:cNvGraphicFramePr>
+                  <a:graphicFrameLocks xmlns:a="http://schemas.openxmlformats.org/drawingml/2006/main" noChangeAspect="1"/>
+                </wp:cNvGraphicFramePr>
+                <a:graphic xmlns:a="http://schemas.openxmlformats.org/drawingml/2006/main">
+                  <a:graphicData uri="http://schemas.openxmlformats.org/drawingml/2006/picture">
+                    <pic:pic xmlns:pic="http://schemas.openxmlformats.org/drawingml/2006/picture">
+                      <pic:nvPicPr>
+                        <pic:cNvPr id="882520127" name=""/>
+                        <pic:cNvPicPr>
+                          <a:picLocks noChangeAspect="1"/>
+                        </pic:cNvPicPr>
+                        <pic:nvPr/>
+                      </pic:nvPicPr>
+                      <pic:blipFill>
+                        <a:blip r:embed="rId34"/>
+                        <a:stretch/>
+                      </pic:blipFill>
+                      <pic:spPr bwMode="auto">
+                        <a:xfrm>
+                          <a:off x="0" y="0"/>
+                          <a:ext cx="4343400" cy="733424"/>
+                        </a:xfrm>
+                        <a:prstGeom prst="rect">
+                          <a:avLst/>
+                        </a:prstGeom>
+                      </pic:spPr>
+                    </pic:pic>
+                  </a:graphicData>
+                </a:graphic>
+              </wp:inline>
+            </w:drawing>
+          </mc:Choice>
+          <mc:Fallback>
+            <w:pict>
+              <v:shapetype type="#_x0000_t75" o:spt="75" coordsize="21600,21600" o:preferrelative="t" path="m@4@5l@4@11@9@11@9@5xe">
+                <v:formulas>
+                  <v:f eqn="if lineDrawn pixelLineWidth 0"/>
+                  <v:f eqn="sum @0 1 0"/>
+                  <v:f eqn="sum 0 0 @1"/>
+                  <v:f eqn="prod @2 1 2"/>
+                  <v:f eqn="prod @3 21600 pixelWidth"/>
+                  <v:f eqn="prod @3 21600 pixelHeight"/>
+                  <v:f eqn="sum @0 0 1"/>
+                  <v:f eqn="prod @6 1 2"/>
+                  <v:f eqn="prod @7 21600 pixelWidth"/>
+                  <v:f eqn="sum @8 21600 0"/>
+                  <v:f eqn="prod @7 21600 pixelHeight"/>
+                  <v:f eqn="sum @10 21600 0"/>
+                </v:formulas>
+              </v:shapetype>
+              <v:shape id="_x0000_i25" o:spid="_x0000_s25" type="#_x0000_t75" style="width:342.0pt;height:57.8pt;mso-wrap-distance-left:0.0pt;mso-wrap-distance-top:0.0pt;mso-wrap-distance-right:0.0pt;mso-wrap-distance-bottom:0.0pt;" stroked="false">
+                <v:path textboxrect="0,0,0,0"/>
+                <v:imagedata r:id="rId34" o:title=""/>
+              </v:shape>
+            </w:pict>
+          </mc:Fallback>
+        </mc:AlternateContent>
+      </w:r>
+      <w:r>
+        <w:rPr>
+          <w:rFonts w:ascii="Times New Roman" w:hAnsi="Times New Roman" w:cs="Times New Roman"/>
+          <w:sz w:val="28"/>
+          <w:szCs w:val="28"/>
+        </w:rPr>
+      </w:r>
+      <w:r>
+        <w:rPr>
+          <w:rFonts w:ascii="Times New Roman" w:hAnsi="Times New Roman" w:cs="Times New Roman"/>
+          <w:sz w:val="28"/>
+          <w:szCs w:val="28"/>
+        </w:rPr>
+      </w:r>
+      <w:r>
+        <w:rPr>
+          <w:rFonts w:ascii="Times New Roman" w:hAnsi="Times New Roman" w:cs="Times New Roman"/>
+          <w:sz w:val="28"/>
+          <w:szCs w:val="28"/>
+        </w:rPr>
+      </w:r>
+      <w:r>
+        <w:rPr>
+          <w:rFonts w:ascii="Times New Roman" w:hAnsi="Times New Roman" w:cs="Times New Roman"/>
+          <w:sz w:val="28"/>
+          <w:szCs w:val="28"/>
+        </w:rPr>
+      </w:r>
+      <w:r>
+        <w:rPr>
+          <w:highlight w:val="none"/>
+        </w:rPr>
+      </w:r>
+      <w:r>
+        <w:rPr>
+          <w:highlight w:val="none"/>
+        </w:rPr>
+      </w:r>
+      <w:r>
+        <w:rPr>
+          <w:highlight w:val="none"/>
+        </w:rPr>
+      </w:r>
+      <w:r>
+        <w:rPr>
+          <w:highlight w:val="none"/>
+        </w:rPr>
+      </w:r>
+    </w:p>
+    <w:p>
+      <w:pPr>
+        <w:jc w:val="both"/>
+        <w:spacing w:line="360" w:lineRule="auto"/>
+        <w:rPr>
+          <w:rFonts w:ascii="Times New Roman" w:hAnsi="Times New Roman" w:cs="Times New Roman"/>
+          <w:sz w:val="28"/>
+          <w:szCs w:val="28"/>
+          <w:highlight w:val="none"/>
+        </w:rPr>
+      </w:pPr>
+      <w:r>
+        <w:rPr>
+          <w:rFonts w:ascii="Times New Roman" w:hAnsi="Times New Roman" w:cs="Times New Roman"/>
+          <w:sz w:val="28"/>
+          <w:szCs w:val="28"/>
+          <w:highlight w:val="none"/>
+        </w:rPr>
+        <w:t xml:space="preserve">Алгоритм:</w:t>
+      </w:r>
+      <w:r>
+        <w:rPr>
+          <w:rFonts w:ascii="Times New Roman" w:hAnsi="Times New Roman" w:cs="Times New Roman"/>
+          <w:sz w:val="28"/>
+          <w:szCs w:val="28"/>
+          <w:highlight w:val="none"/>
+        </w:rPr>
+      </w:r>
+    </w:p>
+    <w:p>
+      <w:pPr>
+        <w:pStyle w:val="874"/>
+        <w:numPr>
+          <w:ilvl w:val="0"/>
+          <w:numId w:val="24"/>
+        </w:numPr>
+        <w:jc w:val="both"/>
+        <w:spacing w:line="360" w:lineRule="auto"/>
+        <w:rPr>
+          <w:rFonts w:ascii="Times New Roman" w:hAnsi="Times New Roman" w:cs="Times New Roman"/>
+          <w:sz w:val="28"/>
+          <w:szCs w:val="28"/>
+        </w:rPr>
+      </w:pPr>
+      <w:r>
+        <w:rPr>
+          <w:rFonts w:ascii="Times New Roman" w:hAnsi="Times New Roman" w:cs="Times New Roman"/>
+          <w:sz w:val="28"/>
+          <w:szCs w:val="28"/>
+        </w:rPr>
+        <w:t xml:space="preserve">Ввод массива</w:t>
+      </w:r>
+      <w:r>
+        <w:rPr>
+          <w:rFonts w:ascii="Times New Roman" w:hAnsi="Times New Roman" w:cs="Times New Roman"/>
+          <w:sz w:val="28"/>
+          <w:szCs w:val="28"/>
+        </w:rPr>
+      </w:r>
+    </w:p>
+    <w:p>
+      <w:pPr>
+        <w:pStyle w:val="874"/>
+        <w:numPr>
+          <w:ilvl w:val="0"/>
+          <w:numId w:val="24"/>
+        </w:numPr>
+        <w:jc w:val="both"/>
+        <w:spacing w:line="360" w:lineRule="auto"/>
+        <w:rPr>
+          <w:rFonts w:ascii="Times New Roman" w:hAnsi="Times New Roman" w:cs="Times New Roman"/>
+          <w:sz w:val="28"/>
+          <w:szCs w:val="28"/>
+        </w:rPr>
+      </w:pPr>
+      <w:r>
+        <w:rPr>
+          <w:rFonts w:ascii="Times New Roman" w:hAnsi="Times New Roman" w:cs="Times New Roman"/>
+          <w:sz w:val="28"/>
+          <w:szCs w:val="28"/>
+          <w:highlight w:val="none"/>
+        </w:rPr>
+        <w:t xml:space="preserve">Генерация матрицы</w:t>
+      </w:r>
+      <w:r>
+        <w:rPr>
+          <w:rFonts w:ascii="Times New Roman" w:hAnsi="Times New Roman" w:cs="Times New Roman"/>
+          <w:sz w:val="28"/>
+          <w:szCs w:val="28"/>
+          <w:highlight w:val="none"/>
+        </w:rPr>
+      </w:r>
+    </w:p>
+    <w:p>
+      <w:pPr>
+        <w:pStyle w:val="874"/>
+        <w:numPr>
+          <w:ilvl w:val="0"/>
+          <w:numId w:val="24"/>
+        </w:numPr>
+        <w:jc w:val="both"/>
+        <w:spacing w:line="360" w:lineRule="auto"/>
+        <w:rPr>
+          <w:rFonts w:ascii="Times New Roman" w:hAnsi="Times New Roman" w:cs="Times New Roman"/>
+          <w:sz w:val="28"/>
+          <w:szCs w:val="28"/>
+        </w:rPr>
+      </w:pPr>
+      <w:r>
+        <w:rPr>
+          <w:rFonts w:ascii="Times New Roman" w:hAnsi="Times New Roman" w:cs="Times New Roman"/>
+          <w:sz w:val="28"/>
+          <w:szCs w:val="28"/>
+          <w:highlight w:val="none"/>
+        </w:rPr>
+        <w:t xml:space="preserve">Обработка матрицы</w:t>
+      </w:r>
+      <w:r>
+        <w:rPr>
+          <w:rFonts w:ascii="Times New Roman" w:hAnsi="Times New Roman" w:cs="Times New Roman"/>
+          <w:sz w:val="28"/>
+          <w:szCs w:val="28"/>
+          <w:highlight w:val="none"/>
+        </w:rPr>
+      </w:r>
+    </w:p>
+    <w:p>
+      <w:pPr>
+        <w:pStyle w:val="874"/>
+        <w:numPr>
+          <w:ilvl w:val="0"/>
+          <w:numId w:val="24"/>
+        </w:numPr>
+        <w:jc w:val="both"/>
+        <w:spacing w:line="360" w:lineRule="auto"/>
+        <w:rPr>
+          <w:rFonts w:ascii="Times New Roman" w:hAnsi="Times New Roman" w:cs="Times New Roman"/>
+          <w:sz w:val="28"/>
+          <w:szCs w:val="28"/>
+        </w:rPr>
+      </w:pPr>
+      <w:r>
+        <w:rPr>
+          <w:rFonts w:ascii="Times New Roman" w:hAnsi="Times New Roman" w:cs="Times New Roman"/>
+          <w:sz w:val="28"/>
+          <w:szCs w:val="28"/>
+          <w:highlight w:val="none"/>
+        </w:rPr>
+        <w:t xml:space="preserve">Вывод матрицы</w:t>
+      </w:r>
+      <w:r>
+        <w:rPr>
+          <w:rFonts w:ascii="Times New Roman" w:hAnsi="Times New Roman" w:cs="Times New Roman"/>
+          <w:sz w:val="28"/>
+          <w:szCs w:val="28"/>
+          <w:highlight w:val="none"/>
+        </w:rPr>
+      </w:r>
+    </w:p>
+    <w:p>
+      <w:pPr>
+        <w:ind w:left="0" w:firstLine="0"/>
+        <w:jc w:val="both"/>
+        <w:spacing w:line="360" w:lineRule="auto"/>
+        <w:rPr>
+          <w:rFonts w:ascii="Times New Roman" w:hAnsi="Times New Roman" w:cs="Times New Roman"/>
+          <w:sz w:val="28"/>
+          <w:szCs w:val="28"/>
+          <w:highlight w:val="none"/>
+        </w:rPr>
+      </w:pPr>
+      <w:r>
+        <w:rPr>
+          <w:rFonts w:ascii="Times New Roman" w:hAnsi="Times New Roman" w:cs="Times New Roman"/>
+          <w:sz w:val="28"/>
+          <w:szCs w:val="28"/>
+          <w:highlight w:val="none"/>
+        </w:rPr>
+        <w:t xml:space="preserve">Код программы:</w:t>
+      </w:r>
+      <w:r>
+        <w:rPr>
+          <w:rFonts w:ascii="Times New Roman" w:hAnsi="Times New Roman" w:cs="Times New Roman"/>
+          <w:sz w:val="28"/>
+          <w:szCs w:val="28"/>
+          <w:highlight w:val="none"/>
+        </w:rPr>
+      </w:r>
+    </w:p>
+    <w:p>
+      <w:pPr>
+        <w:ind w:left="0" w:firstLine="0"/>
+        <w:jc w:val="both"/>
+        <w:spacing w:line="360" w:lineRule="auto"/>
+        <w:rPr>
+          <w:rFonts w:ascii="Times New Roman" w:hAnsi="Times New Roman" w:cs="Times New Roman"/>
+          <w:sz w:val="28"/>
+          <w:szCs w:val="28"/>
+        </w:rPr>
+      </w:pPr>
+      <w:r>
+        <w:rPr>
+          <w:rFonts w:ascii="Times New Roman" w:hAnsi="Times New Roman" w:cs="Times New Roman"/>
+          <w:sz w:val="28"/>
+          <w:szCs w:val="28"/>
+          <w:highlight w:val="none"/>
+        </w:rPr>
+      </w:r>
+      <w:r>
+        <mc:AlternateContent>
+          <mc:Choice Requires="wpg">
+            <w:drawing>
+              <wp:inline xmlns:wp="http://schemas.openxmlformats.org/drawingml/2006/wordprocessingDrawing" distT="0" distB="0" distL="0" distR="0">
+                <wp:extent cx="5381625" cy="8448675"/>
+                <wp:effectExtent l="0" t="0" r="0" b="0"/>
+                <wp:docPr id="27" name=""/>
+                <wp:cNvGraphicFramePr>
+                  <a:graphicFrameLocks xmlns:a="http://schemas.openxmlformats.org/drawingml/2006/main" noChangeAspect="1"/>
+                </wp:cNvGraphicFramePr>
+                <a:graphic xmlns:a="http://schemas.openxmlformats.org/drawingml/2006/main">
+                  <a:graphicData uri="http://schemas.openxmlformats.org/drawingml/2006/picture">
+                    <pic:pic xmlns:pic="http://schemas.openxmlformats.org/drawingml/2006/picture">
+                      <pic:nvPicPr>
+                        <pic:cNvPr id="1336081084" name=""/>
+                        <pic:cNvPicPr>
+                          <a:picLocks noChangeAspect="1"/>
+                        </pic:cNvPicPr>
+                        <pic:nvPr/>
+                      </pic:nvPicPr>
+                      <pic:blipFill>
+                        <a:blip r:embed="rId35"/>
+                        <a:stretch/>
+                      </pic:blipFill>
+                      <pic:spPr bwMode="auto">
+                        <a:xfrm>
+                          <a:off x="0" y="0"/>
+                          <a:ext cx="5381624" cy="8448674"/>
+                        </a:xfrm>
+                        <a:prstGeom prst="rect">
+                          <a:avLst/>
+                        </a:prstGeom>
+                      </pic:spPr>
+                    </pic:pic>
+                  </a:graphicData>
+                </a:graphic>
+              </wp:inline>
+            </w:drawing>
+          </mc:Choice>
+          <mc:Fallback>
+            <w:pict>
+              <v:shapetype type="#_x0000_t75" o:spt="75" coordsize="21600,21600" o:preferrelative="t" path="m@4@5l@4@11@9@11@9@5xe">
+                <v:formulas>
+                  <v:f eqn="if lineDrawn pixelLineWidth 0"/>
+                  <v:f eqn="sum @0 1 0"/>
+                  <v:f eqn="sum 0 0 @1"/>
+                  <v:f eqn="prod @2 1 2"/>
+                  <v:f eqn="prod @3 21600 pixelWidth"/>
+                  <v:f eqn="prod @3 21600 pixelHeight"/>
+                  <v:f eqn="sum @0 0 1"/>
+                  <v:f eqn="prod @6 1 2"/>
+                  <v:f eqn="prod @7 21600 pixelWidth"/>
+                  <v:f eqn="sum @8 21600 0"/>
+                  <v:f eqn="prod @7 21600 pixelHeight"/>
+                  <v:f eqn="sum @10 21600 0"/>
+                </v:formulas>
+              </v:shapetype>
+              <v:shape id="_x0000_i26" o:spid="_x0000_s26" type="#_x0000_t75" style="width:423.8pt;height:665.2pt;mso-wrap-distance-left:0.0pt;mso-wrap-distance-top:0.0pt;mso-wrap-distance-right:0.0pt;mso-wrap-distance-bottom:0.0pt;" stroked="false">
+                <v:path textboxrect="0,0,0,0"/>
+                <v:imagedata r:id="rId35" o:title=""/>
+              </v:shape>
+            </w:pict>
+          </mc:Fallback>
+        </mc:AlternateContent>
+      </w:r>
+      <w:r>
+        <w:rPr>
+          <w:rFonts w:ascii="Times New Roman" w:hAnsi="Times New Roman" w:cs="Times New Roman"/>
+          <w:sz w:val="28"/>
+          <w:szCs w:val="28"/>
+          <w:highlight w:val="none"/>
+        </w:rPr>
+      </w:r>
+      <w:r/>
+      <w:r>
+        <w:rPr>
+          <w:rFonts w:ascii="Times New Roman" w:hAnsi="Times New Roman" w:cs="Times New Roman"/>
+          <w:sz w:val="28"/>
+          <w:szCs w:val="28"/>
+          <w:highlight w:val="none"/>
+        </w:rPr>
+      </w:r>
+      <w:r>
+        <mc:AlternateContent>
+          <mc:Choice Requires="wpg">
+            <w:drawing>
+              <wp:inline xmlns:wp="http://schemas.openxmlformats.org/drawingml/2006/wordprocessingDrawing" distT="0" distB="0" distL="0" distR="0">
+                <wp:extent cx="5381625" cy="419100"/>
+                <wp:effectExtent l="0" t="0" r="0" b="0"/>
+                <wp:docPr id="28" name=""/>
+                <wp:cNvGraphicFramePr>
+                  <a:graphicFrameLocks xmlns:a="http://schemas.openxmlformats.org/drawingml/2006/main" noChangeAspect="1"/>
+                </wp:cNvGraphicFramePr>
+                <a:graphic xmlns:a="http://schemas.openxmlformats.org/drawingml/2006/main">
+                  <a:graphicData uri="http://schemas.openxmlformats.org/drawingml/2006/picture">
+                    <pic:pic xmlns:pic="http://schemas.openxmlformats.org/drawingml/2006/picture">
+                      <pic:nvPicPr>
+                        <pic:cNvPr id="1236750438" name=""/>
+                        <pic:cNvPicPr>
+                          <a:picLocks noChangeAspect="1"/>
+                        </pic:cNvPicPr>
+                        <pic:nvPr/>
+                      </pic:nvPicPr>
+                      <pic:blipFill>
+                        <a:blip r:embed="rId36"/>
+                        <a:stretch/>
+                      </pic:blipFill>
+                      <pic:spPr bwMode="auto">
+                        <a:xfrm>
+                          <a:off x="0" y="0"/>
+                          <a:ext cx="5381624" cy="419099"/>
+                        </a:xfrm>
+                        <a:prstGeom prst="rect">
+                          <a:avLst/>
+                        </a:prstGeom>
+                      </pic:spPr>
+                    </pic:pic>
+                  </a:graphicData>
+                </a:graphic>
+              </wp:inline>
+            </w:drawing>
+          </mc:Choice>
+          <mc:Fallback>
+            <w:pict>
+              <v:shapetype type="#_x0000_t75" o:spt="75" coordsize="21600,21600" o:preferrelative="t" path="m@4@5l@4@11@9@11@9@5xe">
+                <v:formulas>
+                  <v:f eqn="if lineDrawn pixelLineWidth 0"/>
+                  <v:f eqn="sum @0 1 0"/>
+                  <v:f eqn="sum 0 0 @1"/>
+                  <v:f eqn="prod @2 1 2"/>
+                  <v:f eqn="prod @3 21600 pixelWidth"/>
+                  <v:f eqn="prod @3 21600 pixelHeight"/>
+                  <v:f eqn="sum @0 0 1"/>
+                  <v:f eqn="prod @6 1 2"/>
+                  <v:f eqn="prod @7 21600 pixelWidth"/>
+                  <v:f eqn="sum @8 21600 0"/>
+                  <v:f eqn="prod @7 21600 pixelHeight"/>
+                  <v:f eqn="sum @10 21600 0"/>
+                </v:formulas>
+              </v:shapetype>
+              <v:shape id="_x0000_i27" o:spid="_x0000_s27" type="#_x0000_t75" style="width:423.8pt;height:33.0pt;mso-wrap-distance-left:0.0pt;mso-wrap-distance-top:0.0pt;mso-wrap-distance-right:0.0pt;mso-wrap-distance-bottom:0.0pt;" stroked="false">
+                <v:path textboxrect="0,0,0,0"/>
+                <v:imagedata r:id="rId36" o:title=""/>
+              </v:shape>
+            </w:pict>
+          </mc:Fallback>
+        </mc:AlternateContent>
+      </w:r>
+      <w:r>
+        <w:rPr>
+          <w:rFonts w:ascii="Times New Roman" w:hAnsi="Times New Roman" w:cs="Times New Roman"/>
+          <w:sz w:val="28"/>
+          <w:szCs w:val="28"/>
+          <w:highlight w:val="none"/>
+        </w:rPr>
+      </w:r>
+      <w:r>
+        <w:rPr>
+          <w:rFonts w:ascii="Times New Roman" w:hAnsi="Times New Roman" w:cs="Times New Roman"/>
+          <w:sz w:val="28"/>
+          <w:szCs w:val="28"/>
+          <w:highlight w:val="none"/>
+        </w:rPr>
+      </w:r>
+    </w:p>
+    <w:p>
+      <w:pPr>
+        <w:jc w:val="both"/>
+        <w:spacing w:line="360" w:lineRule="auto"/>
+        <w:rPr>
+          <w:rFonts w:ascii="Times New Roman" w:hAnsi="Times New Roman" w:cs="Times New Roman"/>
+          <w:sz w:val="28"/>
+          <w:szCs w:val="28"/>
+        </w:rPr>
+      </w:pPr>
+      <w:r>
+        <w:rPr>
+          <w:rFonts w:ascii="Times New Roman" w:hAnsi="Times New Roman" w:cs="Times New Roman"/>
+          <w:sz w:val="28"/>
+          <w:szCs w:val="28"/>
+        </w:rPr>
+      </w:r>
+      <w:r>
+        <w:rPr>
+          <w:rFonts w:ascii="Times New Roman" w:hAnsi="Times New Roman" w:cs="Times New Roman"/>
+          <w:sz w:val="28"/>
+          <w:szCs w:val="28"/>
+        </w:rPr>
+      </w:r>
+    </w:p>
+    <w:p>
+      <w:pPr>
+        <w:jc w:val="both"/>
+        <w:spacing w:line="360" w:lineRule="auto"/>
+        <w:rPr>
+          <w:rFonts w:ascii="Times New Roman" w:hAnsi="Times New Roman" w:cs="Times New Roman"/>
+          <w:sz w:val="28"/>
+          <w:szCs w:val="28"/>
+          <w:highlight w:val="none"/>
+        </w:rPr>
+      </w:pPr>
+      <w:r>
+        <w:rPr>
+          <w:rFonts w:ascii="Times New Roman" w:hAnsi="Times New Roman" w:cs="Times New Roman"/>
+          <w:sz w:val="28"/>
+          <w:szCs w:val="28"/>
+        </w:rPr>
+        <w:t xml:space="preserve">Тестирование и вывод:</w:t>
+      </w:r>
+      <w:r>
+        <w:rPr>
+          <w:rFonts w:ascii="Times New Roman" w:hAnsi="Times New Roman" w:cs="Times New Roman"/>
+          <w:sz w:val="28"/>
+          <w:szCs w:val="28"/>
+        </w:rPr>
+      </w:r>
+    </w:p>
+    <w:p>
+      <w:pPr>
+        <w:jc w:val="both"/>
+        <w:spacing w:line="360" w:lineRule="auto"/>
+        <w:rPr>
+          <w:rFonts w:ascii="Times New Roman" w:hAnsi="Times New Roman" w:cs="Times New Roman"/>
+          <w:sz w:val="28"/>
+          <w:szCs w:val="28"/>
+        </w:rPr>
+      </w:pPr>
+      <w:r>
+        <w:rPr>
+          <w:rFonts w:ascii="Times New Roman" w:hAnsi="Times New Roman" w:cs="Times New Roman"/>
+          <w:sz w:val="28"/>
+          <w:szCs w:val="28"/>
+          <w:highlight w:val="none"/>
+        </w:rPr>
+      </w:r>
+      <w:r>
+        <mc:AlternateContent>
+          <mc:Choice Requires="wpg">
+            <w:drawing>
+              <wp:inline xmlns:wp="http://schemas.openxmlformats.org/drawingml/2006/wordprocessingDrawing" distT="0" distB="0" distL="0" distR="0">
+                <wp:extent cx="4067175" cy="3019425"/>
+                <wp:effectExtent l="0" t="0" r="0" b="0"/>
+                <wp:docPr id="29" name=""/>
+                <wp:cNvGraphicFramePr>
+                  <a:graphicFrameLocks xmlns:a="http://schemas.openxmlformats.org/drawingml/2006/main" noChangeAspect="1"/>
+                </wp:cNvGraphicFramePr>
+                <a:graphic xmlns:a="http://schemas.openxmlformats.org/drawingml/2006/main">
+                  <a:graphicData uri="http://schemas.openxmlformats.org/drawingml/2006/picture">
+                    <pic:pic xmlns:pic="http://schemas.openxmlformats.org/drawingml/2006/picture">
+                      <pic:nvPicPr>
+                        <pic:cNvPr id="969545524" name=""/>
+                        <pic:cNvPicPr>
+                          <a:picLocks noChangeAspect="1"/>
+                        </pic:cNvPicPr>
+                        <pic:nvPr/>
+                      </pic:nvPicPr>
+                      <pic:blipFill>
+                        <a:blip r:embed="rId37"/>
+                        <a:stretch/>
+                      </pic:blipFill>
+                      <pic:spPr bwMode="auto">
+                        <a:xfrm>
+                          <a:off x="0" y="0"/>
+                          <a:ext cx="4067174" cy="3019424"/>
+                        </a:xfrm>
+                        <a:prstGeom prst="rect">
+                          <a:avLst/>
+                        </a:prstGeom>
+                      </pic:spPr>
+                    </pic:pic>
+                  </a:graphicData>
+                </a:graphic>
+              </wp:inline>
+            </w:drawing>
+          </mc:Choice>
+          <mc:Fallback>
+            <w:pict>
+              <v:shapetype type="#_x0000_t75" o:spt="75" coordsize="21600,21600" o:preferrelative="t" path="m@4@5l@4@11@9@11@9@5xe">
+                <v:formulas>
+                  <v:f eqn="if lineDrawn pixelLineWidth 0"/>
+                  <v:f eqn="sum @0 1 0"/>
+                  <v:f eqn="sum 0 0 @1"/>
+                  <v:f eqn="prod @2 1 2"/>
+                  <v:f eqn="prod @3 21600 pixelWidth"/>
+                  <v:f eqn="prod @3 21600 pixelHeight"/>
+                  <v:f eqn="sum @0 0 1"/>
+                  <v:f eqn="prod @6 1 2"/>
+                  <v:f eqn="prod @7 21600 pixelWidth"/>
+                  <v:f eqn="sum @8 21600 0"/>
+                  <v:f eqn="prod @7 21600 pixelHeight"/>
+                  <v:f eqn="sum @10 21600 0"/>
+                </v:formulas>
+              </v:shapetype>
+              <v:shape id="_x0000_i28" o:spid="_x0000_s28" type="#_x0000_t75" style="width:320.2pt;height:237.8pt;mso-wrap-distance-left:0.0pt;mso-wrap-distance-top:0.0pt;mso-wrap-distance-right:0.0pt;mso-wrap-distance-bottom:0.0pt;" stroked="false">
+                <v:path textboxrect="0,0,0,0"/>
+                <v:imagedata r:id="rId37" o:title=""/>
+              </v:shape>
+            </w:pict>
+          </mc:Fallback>
+        </mc:AlternateContent>
+      </w:r>
+      <w:r>
+        <w:rPr>
+          <w:rFonts w:ascii="Times New Roman" w:hAnsi="Times New Roman" w:cs="Times New Roman"/>
+          <w:sz w:val="28"/>
+          <w:szCs w:val="28"/>
+          <w:highlight w:val="none"/>
+        </w:rPr>
+      </w:r>
+      <w:r>
+        <w:rPr>
+          <w:rFonts w:ascii="Times New Roman" w:hAnsi="Times New Roman" w:cs="Times New Roman"/>
+          <w:sz w:val="28"/>
+          <w:szCs w:val="28"/>
+          <w:highlight w:val="none"/>
+        </w:rPr>
+      </w:r>
+    </w:p>
+    <w:p>
+      <w:pPr>
+        <w:jc w:val="both"/>
+        <w:spacing w:line="360" w:lineRule="auto"/>
+        <w:rPr>
+          <w:rFonts w:ascii="Times New Roman" w:hAnsi="Times New Roman" w:cs="Times New Roman"/>
+          <w:sz w:val="28"/>
+          <w:szCs w:val="28"/>
+          <w:highlight w:val="none"/>
+        </w:rPr>
+      </w:pPr>
+      <w:r>
+        <w:rPr>
+          <w:rFonts w:ascii="Times New Roman" w:hAnsi="Times New Roman" w:cs="Times New Roman"/>
+          <w:sz w:val="28"/>
+          <w:szCs w:val="28"/>
+          <w:highlight w:val="none"/>
+        </w:rPr>
+        <w:t xml:space="preserve">Вывод: программа обрабатывает массив</w:t>
+      </w:r>
+      <w:r>
+        <w:rPr>
+          <w:rFonts w:ascii="Times New Roman" w:hAnsi="Times New Roman" w:cs="Times New Roman"/>
+          <w:sz w:val="28"/>
+          <w:szCs w:val="28"/>
+          <w:highlight w:val="none"/>
+        </w:rPr>
+      </w:r>
+      <w:r>
+        <w:rPr>
+          <w:rFonts w:ascii="Times New Roman" w:hAnsi="Times New Roman" w:cs="Times New Roman"/>
+          <w:sz w:val="28"/>
+          <w:szCs w:val="28"/>
+          <w:highlight w:val="none"/>
+        </w:rPr>
+      </w:r>
+      <w:r>
+        <w:rPr>
+          <w:rFonts w:ascii="Times New Roman" w:hAnsi="Times New Roman" w:cs="Times New Roman"/>
+          <w:sz w:val="28"/>
+          <w:szCs w:val="28"/>
+          <w:highlight w:val="none"/>
+        </w:rPr>
+      </w:r>
+      <w:r>
+        <w:rPr>
+          <w:rFonts w:ascii="Times New Roman" w:hAnsi="Times New Roman" w:cs="Times New Roman"/>
+          <w:sz w:val="28"/>
+          <w:szCs w:val="28"/>
+          <w:highlight w:val="none"/>
+        </w:rPr>
+      </w:r>
     </w:p>
     <w:sectPr>
       <w:footerReference w:type="default" r:id="rId9"/>
@@ -6389,6 +7209,108 @@
       <w:lvlJc w:val="right"/>
       <w:pPr>
         <w:ind w:left="6828" w:hanging="180"/>
+      </w:pPr>
+    </w:lvl>
+  </w:abstractNum>
+  <w:abstractNum w:abstractNumId="23">
+    <w:multiLevelType w:val="hybridMultilevel"/>
+    <w:lvl w:ilvl="0">
+      <w:start w:val="1"/>
+      <w:numFmt w:val="decimal"/>
+      <w:isLgl w:val="false"/>
+      <w:suff w:val="tab"/>
+      <w:lvlText w:val="%1."/>
+      <w:lvlJc w:val="left"/>
+      <w:pPr>
+        <w:ind w:left="709" w:hanging="360"/>
+      </w:pPr>
+    </w:lvl>
+    <w:lvl w:ilvl="1">
+      <w:start w:val="1"/>
+      <w:numFmt w:val="lowerLetter"/>
+      <w:isLgl w:val="false"/>
+      <w:suff w:val="tab"/>
+      <w:lvlText w:val="%2."/>
+      <w:lvlJc w:val="left"/>
+      <w:pPr>
+        <w:ind w:left="1429" w:hanging="360"/>
+      </w:pPr>
+    </w:lvl>
+    <w:lvl w:ilvl="2">
+      <w:start w:val="1"/>
+      <w:numFmt w:val="lowerRoman"/>
+      <w:isLgl w:val="false"/>
+      <w:suff w:val="tab"/>
+      <w:lvlText w:val="%3."/>
+      <w:lvlJc w:val="right"/>
+      <w:pPr>
+        <w:ind w:left="2149" w:hanging="180"/>
+      </w:pPr>
+    </w:lvl>
+    <w:lvl w:ilvl="3">
+      <w:start w:val="1"/>
+      <w:numFmt w:val="decimal"/>
+      <w:isLgl w:val="false"/>
+      <w:suff w:val="tab"/>
+      <w:lvlText w:val="%4."/>
+      <w:lvlJc w:val="left"/>
+      <w:pPr>
+        <w:ind w:left="2869" w:hanging="360"/>
+      </w:pPr>
+    </w:lvl>
+    <w:lvl w:ilvl="4">
+      <w:start w:val="1"/>
+      <w:numFmt w:val="lowerLetter"/>
+      <w:isLgl w:val="false"/>
+      <w:suff w:val="tab"/>
+      <w:lvlText w:val="%5."/>
+      <w:lvlJc w:val="left"/>
+      <w:pPr>
+        <w:ind w:left="3589" w:hanging="360"/>
+      </w:pPr>
+    </w:lvl>
+    <w:lvl w:ilvl="5">
+      <w:start w:val="1"/>
+      <w:numFmt w:val="lowerRoman"/>
+      <w:isLgl w:val="false"/>
+      <w:suff w:val="tab"/>
+      <w:lvlText w:val="%6."/>
+      <w:lvlJc w:val="right"/>
+      <w:pPr>
+        <w:ind w:left="4309" w:hanging="180"/>
+      </w:pPr>
+    </w:lvl>
+    <w:lvl w:ilvl="6">
+      <w:start w:val="1"/>
+      <w:numFmt w:val="decimal"/>
+      <w:isLgl w:val="false"/>
+      <w:suff w:val="tab"/>
+      <w:lvlText w:val="%7."/>
+      <w:lvlJc w:val="left"/>
+      <w:pPr>
+        <w:ind w:left="5029" w:hanging="360"/>
+      </w:pPr>
+    </w:lvl>
+    <w:lvl w:ilvl="7">
+      <w:start w:val="1"/>
+      <w:numFmt w:val="lowerLetter"/>
+      <w:isLgl w:val="false"/>
+      <w:suff w:val="tab"/>
+      <w:lvlText w:val="%8."/>
+      <w:lvlJc w:val="left"/>
+      <w:pPr>
+        <w:ind w:left="5749" w:hanging="360"/>
+      </w:pPr>
+    </w:lvl>
+    <w:lvl w:ilvl="8">
+      <w:start w:val="1"/>
+      <w:numFmt w:val="lowerRoman"/>
+      <w:isLgl w:val="false"/>
+      <w:suff w:val="tab"/>
+      <w:lvlText w:val="%9."/>
+      <w:lvlJc w:val="right"/>
+      <w:pPr>
+        <w:ind w:left="6469" w:hanging="180"/>
       </w:pPr>
     </w:lvl>
   </w:abstractNum>
@@ -6460,6 +7382,9 @@
   </w:num>
   <w:num w:numId="23">
     <w:abstractNumId w:val="22"/>
+  </w:num>
+  <w:num w:numId="24">
+    <w:abstractNumId w:val="23"/>
   </w:num>
 </w:numbering>
 </file>

</xml_diff>